<commit_message>
Mecanismos de gestión y control TERMINADO
</commit_message>
<xml_diff>
--- a/Plan de proyecto/7 Mecanismos de gestión y control TERMINADO.docx
+++ b/Plan de proyecto/7 Mecanismos de gestión y control TERMINADO.docx
@@ -4,15 +4,9 @@
   <w:body>
     <w:p>
       <w:pPr>
-        <w:tabs>
-          <w:tab w:val="left" w:pos="2009"/>
-        </w:tabs>
-      </w:pPr>
-    </w:p>
-    <w:p>
-      <w:pPr>
         <w:pStyle w:val="Ttulo2"/>
         <w:spacing w:after="500"/>
+        <w:ind w:left="1440"/>
         <w:rPr>
           <w:rFonts w:ascii="Times New Roman" w:hAnsi="Times New Roman"/>
           <w:u w:val="single"/>
@@ -20,10 +14,364 @@
       </w:pPr>
       <w:r>
         <w:rPr>
+          <w:rFonts w:ascii="Times New Roman" w:eastAsiaTheme="minorHAnsi" w:hAnsi="Times New Roman"/>
+          <w:noProof/>
+          <w:sz w:val="24"/>
+          <w:szCs w:val="24"/>
+          <w:lang w:eastAsia="es-ES"/>
+        </w:rPr>
+        <mc:AlternateContent>
+          <mc:Choice Requires="wps">
+            <w:drawing>
+              <wp:anchor distT="91440" distB="91440" distL="114300" distR="114300" simplePos="0" relativeHeight="251680768" behindDoc="0" locked="0" layoutInCell="1" allowOverlap="1" wp14:anchorId="16F7C87C" wp14:editId="0558FF8B">
+                <wp:simplePos x="0" y="0"/>
+                <wp:positionH relativeFrom="margin">
+                  <wp:align>right</wp:align>
+                </wp:positionH>
+                <wp:positionV relativeFrom="paragraph">
+                  <wp:posOffset>1061085</wp:posOffset>
+                </wp:positionV>
+                <wp:extent cx="6305550" cy="1024255"/>
+                <wp:effectExtent l="0" t="0" r="0" b="4445"/>
+                <wp:wrapSquare wrapText="bothSides"/>
+                <wp:docPr id="10" name="Cuadro de texto 10"/>
+                <wp:cNvGraphicFramePr>
+                  <a:graphicFrameLocks xmlns:a="http://schemas.openxmlformats.org/drawingml/2006/main"/>
+                </wp:cNvGraphicFramePr>
+                <a:graphic xmlns:a="http://schemas.openxmlformats.org/drawingml/2006/main">
+                  <a:graphicData uri="http://schemas.microsoft.com/office/word/2010/wordprocessingShape">
+                    <wps:wsp>
+                      <wps:cNvSpPr txBox="1">
+                        <a:spLocks noChangeArrowheads="1"/>
+                      </wps:cNvSpPr>
+                      <wps:spPr bwMode="auto">
+                        <a:xfrm>
+                          <a:off x="0" y="0"/>
+                          <a:ext cx="6305550" cy="1024255"/>
+                        </a:xfrm>
+                        <a:prstGeom prst="rect">
+                          <a:avLst/>
+                        </a:prstGeom>
+                        <a:noFill/>
+                        <a:ln w="9525">
+                          <a:noFill/>
+                          <a:miter lim="800000"/>
+                          <a:headEnd/>
+                          <a:tailEnd/>
+                        </a:ln>
+                      </wps:spPr>
+                      <wps:txbx>
+                        <w:txbxContent>
+                          <w:p>
+                            <w:pPr>
+                              <w:pBdr>
+                                <w:top w:val="single" w:sz="36" w:space="6" w:color="161718" w:themeColor="text1"/>
+                                <w:bottom w:val="single" w:sz="18" w:space="6" w:color="F73A7D" w:themeColor="accent6" w:themeTint="99"/>
+                              </w:pBdr>
+                              <w:rPr>
+                                <w:rStyle w:val="Textodemarcadordeposicin"/>
+                                <w:i/>
+                                <w:iCs/>
+                                <w:color w:val="4D5154" w:themeColor="text1" w:themeTint="BF"/>
+                                <w:sz w:val="27"/>
+                                <w:szCs w:val="27"/>
+                              </w:rPr>
+                            </w:pPr>
+                            <w:r>
+                              <w:rPr>
+                                <w:rStyle w:val="Textodemarcadordeposicin"/>
+                                <w:i/>
+                                <w:iCs/>
+                                <w:color w:val="4D5154" w:themeColor="text1" w:themeTint="BF"/>
+                                <w:sz w:val="27"/>
+                                <w:szCs w:val="27"/>
+                              </w:rPr>
+                              <w:t>En esta sección definimos las metodologías a seguir por el equipo de Logrolling con el objetivo de</w:t>
+                            </w:r>
+                            <w:r>
+                              <w:rPr>
+                                <w:rStyle w:val="Textodemarcadordeposicin"/>
+                                <w:b/>
+                                <w:bCs/>
+                                <w:i/>
+                                <w:iCs/>
+                                <w:color w:val="4D5154" w:themeColor="text1" w:themeTint="BF"/>
+                                <w:sz w:val="27"/>
+                                <w:szCs w:val="27"/>
+                              </w:rPr>
+                              <w:t xml:space="preserve"> </w:t>
+                            </w:r>
+                            <w:r>
+                              <w:rPr>
+                                <w:rStyle w:val="Textodemarcadordeposicin"/>
+                                <w:i/>
+                                <w:iCs/>
+                                <w:color w:val="4D5154" w:themeColor="text1" w:themeTint="BF"/>
+                                <w:sz w:val="27"/>
+                                <w:szCs w:val="27"/>
+                              </w:rPr>
+                              <w:t xml:space="preserve">trabajar </w:t>
+                            </w:r>
+                            <w:r>
+                              <w:rPr>
+                                <w:rStyle w:val="Textodemarcadordeposicin"/>
+                                <w:i/>
+                                <w:iCs/>
+                                <w:color w:val="4D5154" w:themeColor="text1" w:themeTint="BF"/>
+                                <w:sz w:val="27"/>
+                                <w:szCs w:val="27"/>
+                              </w:rPr>
+                              <w:t>en</w:t>
+                            </w:r>
+                            <w:r>
+                              <w:rPr>
+                                <w:rStyle w:val="Textodemarcadordeposicin"/>
+                                <w:i/>
+                                <w:iCs/>
+                                <w:color w:val="4D5154" w:themeColor="text1" w:themeTint="BF"/>
+                                <w:sz w:val="27"/>
+                                <w:szCs w:val="27"/>
+                              </w:rPr>
+                              <w:t xml:space="preserve"> un p</w:t>
+                            </w:r>
+                            <w:r>
+                              <w:rPr>
+                                <w:rStyle w:val="Textodemarcadordeposicin"/>
+                                <w:i/>
+                                <w:iCs/>
+                                <w:color w:val="4D5154" w:themeColor="text1" w:themeTint="BF"/>
+                                <w:sz w:val="27"/>
+                                <w:szCs w:val="27"/>
+                              </w:rPr>
+                              <w:t>roducto</w:t>
+                            </w:r>
+                            <w:r>
+                              <w:rPr>
+                                <w:rStyle w:val="Textodemarcadordeposicin"/>
+                                <w:i/>
+                                <w:iCs/>
+                                <w:color w:val="4D5154" w:themeColor="text1" w:themeTint="BF"/>
+                                <w:sz w:val="27"/>
+                                <w:szCs w:val="27"/>
+                              </w:rPr>
+                              <w:t xml:space="preserve"> responsable</w:t>
+                            </w:r>
+                            <w:r>
+                              <w:rPr>
+                                <w:rStyle w:val="Textodemarcadordeposicin"/>
+                                <w:i/>
+                                <w:iCs/>
+                                <w:color w:val="4D5154" w:themeColor="text1" w:themeTint="BF"/>
+                                <w:sz w:val="27"/>
+                                <w:szCs w:val="27"/>
+                              </w:rPr>
+                              <w:t xml:space="preserve"> de manera </w:t>
+                            </w:r>
+                            <w:r>
+                              <w:rPr>
+                                <w:rStyle w:val="Textodemarcadordeposicin"/>
+                                <w:i/>
+                                <w:iCs/>
+                                <w:color w:val="4D5154" w:themeColor="text1" w:themeTint="BF"/>
+                                <w:sz w:val="27"/>
+                                <w:szCs w:val="27"/>
+                              </w:rPr>
+                              <w:t>veraz, honesta y leal</w:t>
+                            </w:r>
+                            <w:r>
+                              <w:rPr>
+                                <w:rStyle w:val="Textodemarcadordeposicin"/>
+                                <w:i/>
+                                <w:iCs/>
+                                <w:color w:val="4D5154" w:themeColor="text1" w:themeTint="BF"/>
+                                <w:sz w:val="27"/>
+                                <w:szCs w:val="27"/>
+                              </w:rPr>
+                              <w:t xml:space="preserve"> obteniendo siempre la máxima eficiencia.</w:t>
+                            </w:r>
+                          </w:p>
+                        </w:txbxContent>
+                      </wps:txbx>
+                      <wps:bodyPr rot="0" vert="horz" wrap="square" lIns="91440" tIns="45720" rIns="91440" bIns="45720" anchor="t" anchorCtr="0">
+                        <a:noAutofit/>
+                      </wps:bodyPr>
+                    </wps:wsp>
+                  </a:graphicData>
+                </a:graphic>
+                <wp14:sizeRelH relativeFrom="margin">
+                  <wp14:pctWidth>0</wp14:pctWidth>
+                </wp14:sizeRelH>
+                <wp14:sizeRelV relativeFrom="margin">
+                  <wp14:pctHeight>0</wp14:pctHeight>
+                </wp14:sizeRelV>
+              </wp:anchor>
+            </w:drawing>
+          </mc:Choice>
+          <mc:Fallback>
+            <w:pict>
+              <v:shapetype w14:anchorId="16F7C87C" id="_x0000_t202" coordsize="21600,21600" o:spt="202" path="m,l,21600r21600,l21600,xe">
+                <v:stroke joinstyle="miter"/>
+                <v:path gradientshapeok="t" o:connecttype="rect"/>
+              </v:shapetype>
+              <v:shape id="Cuadro de texto 10" o:spid="_x0000_s1026" type="#_x0000_t202" style="position:absolute;left:0;text-align:left;margin-left:445.3pt;margin-top:83.55pt;width:496.5pt;height:80.65pt;z-index:251680768;visibility:visible;mso-wrap-style:square;mso-width-percent:0;mso-height-percent:0;mso-wrap-distance-left:9pt;mso-wrap-distance-top:7.2pt;mso-wrap-distance-right:9pt;mso-wrap-distance-bottom:7.2pt;mso-position-horizontal:right;mso-position-horizontal-relative:margin;mso-position-vertical:absolute;mso-position-vertical-relative:text;mso-width-percent:0;mso-height-percent:0;mso-width-relative:margin;mso-height-relative:margin;v-text-anchor:top" o:gfxdata="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" filled="f" stroked="f">
+                <v:textbox>
+                  <w:txbxContent>
+                    <w:p>
+                      <w:pPr>
+                        <w:pBdr>
+                          <w:top w:val="single" w:sz="36" w:space="6" w:color="161718" w:themeColor="text1"/>
+                          <w:bottom w:val="single" w:sz="18" w:space="6" w:color="F73A7D" w:themeColor="accent6" w:themeTint="99"/>
+                        </w:pBdr>
+                        <w:rPr>
+                          <w:rStyle w:val="Textodemarcadordeposicin"/>
+                          <w:i/>
+                          <w:iCs/>
+                          <w:color w:val="4D5154" w:themeColor="text1" w:themeTint="BF"/>
+                          <w:sz w:val="27"/>
+                          <w:szCs w:val="27"/>
+                        </w:rPr>
+                      </w:pPr>
+                      <w:r>
+                        <w:rPr>
+                          <w:rStyle w:val="Textodemarcadordeposicin"/>
+                          <w:i/>
+                          <w:iCs/>
+                          <w:color w:val="4D5154" w:themeColor="text1" w:themeTint="BF"/>
+                          <w:sz w:val="27"/>
+                          <w:szCs w:val="27"/>
+                        </w:rPr>
+                        <w:t>En esta sección definimos las metodologías a seguir por el equipo de Logrolling con el objetivo de</w:t>
+                      </w:r>
+                      <w:r>
+                        <w:rPr>
+                          <w:rStyle w:val="Textodemarcadordeposicin"/>
+                          <w:b/>
+                          <w:bCs/>
+                          <w:i/>
+                          <w:iCs/>
+                          <w:color w:val="4D5154" w:themeColor="text1" w:themeTint="BF"/>
+                          <w:sz w:val="27"/>
+                          <w:szCs w:val="27"/>
+                        </w:rPr>
+                        <w:t xml:space="preserve"> </w:t>
+                      </w:r>
+                      <w:r>
+                        <w:rPr>
+                          <w:rStyle w:val="Textodemarcadordeposicin"/>
+                          <w:i/>
+                          <w:iCs/>
+                          <w:color w:val="4D5154" w:themeColor="text1" w:themeTint="BF"/>
+                          <w:sz w:val="27"/>
+                          <w:szCs w:val="27"/>
+                        </w:rPr>
+                        <w:t xml:space="preserve">trabajar </w:t>
+                      </w:r>
+                      <w:r>
+                        <w:rPr>
+                          <w:rStyle w:val="Textodemarcadordeposicin"/>
+                          <w:i/>
+                          <w:iCs/>
+                          <w:color w:val="4D5154" w:themeColor="text1" w:themeTint="BF"/>
+                          <w:sz w:val="27"/>
+                          <w:szCs w:val="27"/>
+                        </w:rPr>
+                        <w:t>en</w:t>
+                      </w:r>
+                      <w:r>
+                        <w:rPr>
+                          <w:rStyle w:val="Textodemarcadordeposicin"/>
+                          <w:i/>
+                          <w:iCs/>
+                          <w:color w:val="4D5154" w:themeColor="text1" w:themeTint="BF"/>
+                          <w:sz w:val="27"/>
+                          <w:szCs w:val="27"/>
+                        </w:rPr>
+                        <w:t xml:space="preserve"> un p</w:t>
+                      </w:r>
+                      <w:r>
+                        <w:rPr>
+                          <w:rStyle w:val="Textodemarcadordeposicin"/>
+                          <w:i/>
+                          <w:iCs/>
+                          <w:color w:val="4D5154" w:themeColor="text1" w:themeTint="BF"/>
+                          <w:sz w:val="27"/>
+                          <w:szCs w:val="27"/>
+                        </w:rPr>
+                        <w:t>roducto</w:t>
+                      </w:r>
+                      <w:r>
+                        <w:rPr>
+                          <w:rStyle w:val="Textodemarcadordeposicin"/>
+                          <w:i/>
+                          <w:iCs/>
+                          <w:color w:val="4D5154" w:themeColor="text1" w:themeTint="BF"/>
+                          <w:sz w:val="27"/>
+                          <w:szCs w:val="27"/>
+                        </w:rPr>
+                        <w:t xml:space="preserve"> responsable</w:t>
+                      </w:r>
+                      <w:r>
+                        <w:rPr>
+                          <w:rStyle w:val="Textodemarcadordeposicin"/>
+                          <w:i/>
+                          <w:iCs/>
+                          <w:color w:val="4D5154" w:themeColor="text1" w:themeTint="BF"/>
+                          <w:sz w:val="27"/>
+                          <w:szCs w:val="27"/>
+                        </w:rPr>
+                        <w:t xml:space="preserve"> de manera </w:t>
+                      </w:r>
+                      <w:r>
+                        <w:rPr>
+                          <w:rStyle w:val="Textodemarcadordeposicin"/>
+                          <w:i/>
+                          <w:iCs/>
+                          <w:color w:val="4D5154" w:themeColor="text1" w:themeTint="BF"/>
+                          <w:sz w:val="27"/>
+                          <w:szCs w:val="27"/>
+                        </w:rPr>
+                        <w:t>veraz, honesta y leal</w:t>
+                      </w:r>
+                      <w:r>
+                        <w:rPr>
+                          <w:rStyle w:val="Textodemarcadordeposicin"/>
+                          <w:i/>
+                          <w:iCs/>
+                          <w:color w:val="4D5154" w:themeColor="text1" w:themeTint="BF"/>
+                          <w:sz w:val="27"/>
+                          <w:szCs w:val="27"/>
+                        </w:rPr>
+                        <w:t xml:space="preserve"> obteniendo siempre la máxima eficiencia.</w:t>
+                      </w:r>
+                    </w:p>
+                  </w:txbxContent>
+                </v:textbox>
+                <w10:wrap type="square" anchorx="margin"/>
+              </v:shape>
+            </w:pict>
+          </mc:Fallback>
+        </mc:AlternateContent>
+      </w:r>
+      <w:r>
+        <w:rPr>
           <w:rFonts w:ascii="Times New Roman" w:hAnsi="Times New Roman"/>
           <w:u w:val="single"/>
         </w:rPr>
-        <w:t>Plan de GCS / Mecanismos de Gestión y Control</w:t>
+        <w:t xml:space="preserve">Plan de GCS / Mecanismos de Gestión </w:t>
+      </w:r>
+      <w:r>
+        <w:rPr>
+          <w:rFonts w:ascii="Times New Roman" w:hAnsi="Times New Roman"/>
+          <w:u w:val="single"/>
+        </w:rPr>
+        <w:t xml:space="preserve">   </w:t>
+      </w:r>
+      <w:r>
+        <w:rPr>
+          <w:rFonts w:ascii="Times New Roman" w:hAnsi="Times New Roman"/>
+          <w:u w:val="single"/>
+        </w:rPr>
+        <w:t>y Control</w:t>
       </w:r>
       <w:r>
         <w:rPr>
@@ -502,21 +850,18 @@
     <w:tbl>
       <w:tblPr>
         <w:tblStyle w:val="Tablaconcuadrcula5oscura-nfasis6"/>
-        <w:tblpPr w:leftFromText="141" w:rightFromText="141" w:vertAnchor="page" w:horzAnchor="page" w:tblpX="2004" w:tblpY="10189"/>
-        <w:tblW w:w="17299" w:type="dxa"/>
+        <w:tblpPr w:leftFromText="141" w:rightFromText="141" w:vertAnchor="page" w:horzAnchor="margin" w:tblpXSpec="right" w:tblpY="11993"/>
+        <w:tblW w:w="9214" w:type="dxa"/>
         <w:tblLook w:val="04A0" w:firstRow="1" w:lastRow="0" w:firstColumn="1" w:lastColumn="0" w:noHBand="0" w:noVBand="1"/>
       </w:tblPr>
       <w:tblGrid>
         <w:gridCol w:w="1129"/>
         <w:gridCol w:w="8085"/>
-        <w:gridCol w:w="8085"/>
       </w:tblGrid>
       <w:tr>
         <w:trPr>
-          <w:gridAfter w:val="1"/>
           <w:cnfStyle w:val="100000000000" w:firstRow="1" w:lastRow="0" w:firstColumn="0" w:lastColumn="0" w:oddVBand="0" w:evenVBand="0" w:oddHBand="0" w:evenHBand="0" w:firstRowFirstColumn="0" w:firstRowLastColumn="0" w:lastRowFirstColumn="0" w:lastRowLastColumn="0"/>
-          <w:wAfter w:w="8085" w:type="dxa"/>
-          <w:trHeight w:val="634"/>
+          <w:trHeight w:val="134"/>
         </w:trPr>
         <w:tc>
           <w:tcPr>
@@ -554,10 +899,8 @@
       </w:tr>
       <w:tr>
         <w:trPr>
-          <w:gridAfter w:val="1"/>
           <w:cnfStyle w:val="000000100000" w:firstRow="0" w:lastRow="0" w:firstColumn="0" w:lastColumn="0" w:oddVBand="0" w:evenVBand="0" w:oddHBand="1" w:evenHBand="0" w:firstRowFirstColumn="0" w:firstRowLastColumn="0" w:lastRowFirstColumn="0" w:lastRowLastColumn="0"/>
-          <w:wAfter w:w="8085" w:type="dxa"/>
-          <w:trHeight w:hRule="exact" w:val="510"/>
+          <w:trHeight w:hRule="exact" w:val="362"/>
         </w:trPr>
         <w:tc>
           <w:tcPr>
@@ -628,9 +971,7 @@
       </w:tr>
       <w:tr>
         <w:trPr>
-          <w:gridAfter w:val="1"/>
-          <w:wAfter w:w="8085" w:type="dxa"/>
-          <w:trHeight w:hRule="exact" w:val="720"/>
+          <w:trHeight w:hRule="exact" w:val="554"/>
         </w:trPr>
         <w:tc>
           <w:tcPr>
@@ -690,10 +1031,8 @@
       </w:tr>
       <w:tr>
         <w:trPr>
-          <w:gridAfter w:val="1"/>
           <w:cnfStyle w:val="000000100000" w:firstRow="0" w:lastRow="0" w:firstColumn="0" w:lastColumn="0" w:oddVBand="0" w:evenVBand="0" w:oddHBand="1" w:evenHBand="0" w:firstRowFirstColumn="0" w:firstRowLastColumn="0" w:lastRowFirstColumn="0" w:lastRowLastColumn="0"/>
-          <w:wAfter w:w="8085" w:type="dxa"/>
-          <w:trHeight w:hRule="exact" w:val="555"/>
+          <w:trHeight w:hRule="exact" w:val="289"/>
         </w:trPr>
         <w:tc>
           <w:tcPr>
@@ -754,9 +1093,7 @@
       </w:tr>
       <w:tr>
         <w:trPr>
-          <w:gridAfter w:val="1"/>
-          <w:wAfter w:w="8085" w:type="dxa"/>
-          <w:trHeight w:hRule="exact" w:val="691"/>
+          <w:trHeight w:hRule="exact" w:val="577"/>
         </w:trPr>
         <w:tc>
           <w:tcPr>
@@ -816,10 +1153,8 @@
       </w:tr>
       <w:tr>
         <w:trPr>
-          <w:gridAfter w:val="1"/>
           <w:cnfStyle w:val="000000100000" w:firstRow="0" w:lastRow="0" w:firstColumn="0" w:lastColumn="0" w:oddVBand="0" w:evenVBand="0" w:oddHBand="1" w:evenHBand="0" w:firstRowFirstColumn="0" w:firstRowLastColumn="0" w:lastRowFirstColumn="0" w:lastRowLastColumn="0"/>
-          <w:wAfter w:w="8085" w:type="dxa"/>
-          <w:trHeight w:hRule="exact" w:val="431"/>
+          <w:trHeight w:hRule="exact" w:val="274"/>
         </w:trPr>
         <w:tc>
           <w:tcPr>
@@ -894,8 +1229,6 @@
       </w:tr>
       <w:tr>
         <w:trPr>
-          <w:gridAfter w:val="1"/>
-          <w:wAfter w:w="8085" w:type="dxa"/>
           <w:trHeight w:hRule="exact" w:val="290"/>
         </w:trPr>
         <w:tc>
@@ -958,7 +1291,7 @@
       <w:tr>
         <w:trPr>
           <w:cnfStyle w:val="000000100000" w:firstRow="0" w:lastRow="0" w:firstColumn="0" w:lastColumn="0" w:oddVBand="0" w:evenVBand="0" w:oddHBand="1" w:evenHBand="0" w:firstRowFirstColumn="0" w:firstRowLastColumn="0" w:lastRowFirstColumn="0" w:lastRowLastColumn="0"/>
-          <w:trHeight w:hRule="exact" w:val="988"/>
+          <w:trHeight w:hRule="exact" w:val="319"/>
         </w:trPr>
         <w:tc>
           <w:tcPr>
@@ -1012,23 +1345,8 @@
                 <w:sz w:val="26"/>
                 <w:szCs w:val="26"/>
               </w:rPr>
-              <w:t>rol en una organización que se encarga de revisar y auditar los productos y actividades para verificar que éstos cumplen con los procesos aplicables al proyecto y los estándares establecidos</w:t>
-            </w:r>
-          </w:p>
-        </w:tc>
-        <w:tc>
-          <w:tcPr>
-            <w:tcW w:w="8085" w:type="dxa"/>
-            <w:shd w:val="clear" w:color="auto" w:fill="FCBDD3" w:themeFill="accent6" w:themeFillTint="33"/>
-          </w:tcPr>
-          <w:p>
-            <w:pPr>
-              <w:spacing w:after="200"/>
-              <w:cnfStyle w:val="000000100000" w:firstRow="0" w:lastRow="0" w:firstColumn="0" w:lastColumn="0" w:oddVBand="0" w:evenVBand="0" w:oddHBand="1" w:evenHBand="0" w:firstRowFirstColumn="0" w:firstRowLastColumn="0" w:lastRowFirstColumn="0" w:lastRowLastColumn="0"/>
-              <w:rPr>
-                <w:b/>
-              </w:rPr>
-            </w:pPr>
+              <w:t>rol en una organización que se encarga de revisar y auditar los productos</w:t>
+            </w:r>
           </w:p>
         </w:tc>
       </w:tr>
@@ -1167,7 +1485,19 @@
           <w:sz w:val="26"/>
           <w:szCs w:val="26"/>
         </w:rPr>
-        <w:t xml:space="preserve">Comité de control de la configuración (CCC), </w:t>
+        <w:t>Comité de control de la configuración (C</w:t>
+      </w:r>
+      <w:bookmarkStart w:id="0" w:name="_GoBack"/>
+      <w:bookmarkEnd w:id="0"/>
+      <w:r>
+        <w:rPr>
+          <w:rFonts w:ascii="Times New Roman" w:hAnsi="Times New Roman"/>
+          <w:bCs/>
+          <w:color w:val="A4063E" w:themeColor="accent6"/>
+          <w:sz w:val="26"/>
+          <w:szCs w:val="26"/>
+        </w:rPr>
+        <w:t xml:space="preserve">CC), </w:t>
       </w:r>
       <w:r>
         <w:rPr>
@@ -1474,10 +1804,7 @@
     </w:p>
     <w:p/>
     <w:p/>
-    <w:p>
-      <w:bookmarkStart w:id="0" w:name="_GoBack"/>
-      <w:bookmarkEnd w:id="0"/>
-    </w:p>
+    <w:p/>
     <w:p>
       <w:r>
         <w:rPr>
@@ -1589,11 +1916,7 @@
           </mc:Choice>
           <mc:Fallback>
             <w:pict>
-              <v:shapetype w14:anchorId="0CC031A0" id="_x0000_t202" coordsize="21600,21600" o:spt="202" path="m,l,21600r21600,l21600,xe">
-                <v:stroke joinstyle="miter"/>
-                <v:path gradientshapeok="t" o:connecttype="rect"/>
-              </v:shapetype>
-              <v:shape id="Cuadro de texto 9" o:spid="_x0000_s1026" type="#_x0000_t202" style="position:absolute;margin-left:309.2pt;margin-top:117.4pt;width:169.95pt;height:66.1pt;z-index:251662336;visibility:visible;mso-wrap-style:square;mso-width-percent:0;mso-height-percent:0;mso-wrap-distance-left:9pt;mso-wrap-distance-top:0;mso-wrap-distance-right:9pt;mso-wrap-distance-bottom:0;mso-position-horizontal:absolute;mso-position-horizontal-relative:margin;mso-position-vertical:absolute;mso-position-vertical-relative:text;mso-width-percent:0;mso-height-percent:0;mso-width-relative:margin;mso-height-relative:margin;v-text-anchor:top" o:gfxdata="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" fillcolor="#a4063e [3204]" strokecolor="#51031e [1604]" strokeweight="2pt">
+              <v:shape w14:anchorId="0CC031A0" id="Cuadro de texto 9" o:spid="_x0000_s1027" type="#_x0000_t202" style="position:absolute;margin-left:309.2pt;margin-top:117.4pt;width:169.95pt;height:66.1pt;z-index:251662336;visibility:visible;mso-wrap-style:square;mso-width-percent:0;mso-height-percent:0;mso-wrap-distance-left:9pt;mso-wrap-distance-top:0;mso-wrap-distance-right:9pt;mso-wrap-distance-bottom:0;mso-position-horizontal:absolute;mso-position-horizontal-relative:margin;mso-position-vertical:absolute;mso-position-vertical-relative:text;mso-width-percent:0;mso-height-percent:0;mso-width-relative:margin;mso-height-relative:margin;v-text-anchor:top" o:gfxdata="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" fillcolor="#a4063e [3204]" strokecolor="#51031e [1604]" strokeweight="2pt">
                 <v:textbox>
                   <w:txbxContent>
                     <w:p>
@@ -1741,7 +2064,7 @@
           </mc:Choice>
           <mc:Fallback>
             <w:pict>
-              <v:shape w14:anchorId="254857D5" id="Cuadro de texto 14" o:spid="_x0000_s1027" type="#_x0000_t202" style="position:absolute;margin-left:308.6pt;margin-top:193.25pt;width:184.15pt;height:40.35pt;z-index:251666432;visibility:visible;mso-wrap-style:square;mso-width-percent:0;mso-height-percent:0;mso-wrap-distance-left:9pt;mso-wrap-distance-top:0;mso-wrap-distance-right:9pt;mso-wrap-distance-bottom:0;mso-position-horizontal:absolute;mso-position-horizontal-relative:margin;mso-position-vertical:absolute;mso-position-vertical-relative:text;mso-width-percent:0;mso-height-percent:0;mso-width-relative:margin;mso-height-relative:margin;v-text-anchor:top" o:gfxdata="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" fillcolor="#a4063e [3204]" strokecolor="#51031e [1604]" strokeweight="2pt">
+              <v:shape w14:anchorId="254857D5" id="Cuadro de texto 14" o:spid="_x0000_s1028" type="#_x0000_t202" style="position:absolute;margin-left:308.6pt;margin-top:193.25pt;width:184.15pt;height:40.35pt;z-index:251666432;visibility:visible;mso-wrap-style:square;mso-width-percent:0;mso-height-percent:0;mso-wrap-distance-left:9pt;mso-wrap-distance-top:0;mso-wrap-distance-right:9pt;mso-wrap-distance-bottom:0;mso-position-horizontal:absolute;mso-position-horizontal-relative:margin;mso-position-vertical:absolute;mso-position-vertical-relative:text;mso-width-percent:0;mso-height-percent:0;mso-width-relative:margin;mso-height-relative:margin;v-text-anchor:top" o:gfxdata="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" fillcolor="#a4063e [3204]" strokecolor="#51031e [1604]" strokeweight="2pt">
                 <v:textbox>
                   <w:txbxContent>
                     <w:p>
@@ -1949,7 +2272,7 @@
           </mc:Choice>
           <mc:Fallback>
             <w:pict>
-              <v:shape w14:anchorId="31628BD5" id="Cuadro de texto 13" o:spid="_x0000_s1028" type="#_x0000_t202" style="position:absolute;margin-left:137.4pt;margin-top:59.55pt;width:175.8pt;height:48.5pt;z-index:251664384;visibility:visible;mso-wrap-style:square;mso-width-percent:0;mso-height-percent:0;mso-wrap-distance-left:9pt;mso-wrap-distance-top:0;mso-wrap-distance-right:9pt;mso-wrap-distance-bottom:0;mso-position-horizontal:absolute;mso-position-horizontal-relative:margin;mso-position-vertical:absolute;mso-position-vertical-relative:text;mso-width-percent:0;mso-height-percent:0;mso-width-relative:margin;mso-height-relative:margin;v-text-anchor:top" o:gfxdata="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" fillcolor="#a4063e [3204]" strokecolor="#51031e [1604]" strokeweight="2pt">
+              <v:shape w14:anchorId="31628BD5" id="Cuadro de texto 13" o:spid="_x0000_s1029" type="#_x0000_t202" style="position:absolute;margin-left:137.4pt;margin-top:59.55pt;width:175.8pt;height:48.5pt;z-index:251664384;visibility:visible;mso-wrap-style:square;mso-width-percent:0;mso-height-percent:0;mso-wrap-distance-left:9pt;mso-wrap-distance-top:0;mso-wrap-distance-right:9pt;mso-wrap-distance-bottom:0;mso-position-horizontal:absolute;mso-position-horizontal-relative:margin;mso-position-vertical:absolute;mso-position-vertical-relative:text;mso-width-percent:0;mso-height-percent:0;mso-width-relative:margin;mso-height-relative:margin;v-text-anchor:top" o:gfxdata="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" fillcolor="#a4063e [3204]" strokecolor="#51031e [1604]" strokeweight="2pt">
                 <v:textbox>
                   <w:txbxContent>
                     <w:p>
@@ -2103,7 +2426,7 @@
           </mc:Choice>
           <mc:Fallback>
             <w:pict>
-              <v:shape w14:anchorId="723378AD" id="Cuadro de texto 16" o:spid="_x0000_s1029" type="#_x0000_t202" style="position:absolute;margin-left:104.8pt;margin-top:242.15pt;width:243.65pt;height:55.25pt;z-index:251670528;visibility:visible;mso-wrap-style:square;mso-width-percent:0;mso-height-percent:0;mso-wrap-distance-left:9pt;mso-wrap-distance-top:0;mso-wrap-distance-right:9pt;mso-wrap-distance-bottom:0;mso-position-horizontal:absolute;mso-position-horizontal-relative:margin;mso-position-vertical:absolute;mso-position-vertical-relative:text;mso-width-percent:0;mso-height-percent:0;mso-width-relative:margin;mso-height-relative:margin;v-text-anchor:top" o:gfxdata="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" fillcolor="#a4063e [3204]" strokecolor="#51031e [1604]" strokeweight="2pt">
+              <v:shape w14:anchorId="723378AD" id="Cuadro de texto 16" o:spid="_x0000_s1030" type="#_x0000_t202" style="position:absolute;margin-left:104.8pt;margin-top:242.15pt;width:243.65pt;height:55.25pt;z-index:251670528;visibility:visible;mso-wrap-style:square;mso-width-percent:0;mso-height-percent:0;mso-wrap-distance-left:9pt;mso-wrap-distance-top:0;mso-wrap-distance-right:9pt;mso-wrap-distance-bottom:0;mso-position-horizontal:absolute;mso-position-horizontal-relative:margin;mso-position-vertical:absolute;mso-position-vertical-relative:text;mso-width-percent:0;mso-height-percent:0;mso-width-relative:margin;mso-height-relative:margin;v-text-anchor:top" o:gfxdata="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" fillcolor="#a4063e [3204]" strokecolor="#51031e [1604]" strokeweight="2pt">
                 <v:textbox>
                   <w:txbxContent>
                     <w:p>
@@ -2257,7 +2580,7 @@
           </mc:Choice>
           <mc:Fallback>
             <w:pict>
-              <v:shape w14:anchorId="205EFE83" id="Cuadro de texto 15" o:spid="_x0000_s1030" type="#_x0000_t202" style="position:absolute;margin-left:-39.95pt;margin-top:191.95pt;width:184.2pt;height:41.85pt;z-index:251668480;visibility:visible;mso-wrap-style:square;mso-width-percent:0;mso-height-percent:0;mso-wrap-distance-left:9pt;mso-wrap-distance-top:0;mso-wrap-distance-right:9pt;mso-wrap-distance-bottom:0;mso-position-horizontal:absolute;mso-position-horizontal-relative:margin;mso-position-vertical:absolute;mso-position-vertical-relative:text;mso-width-percent:0;mso-height-percent:0;mso-width-relative:margin;mso-height-relative:margin;v-text-anchor:top" o:gfxdata="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" fillcolor="#a4063e [3204]" strokecolor="#51031e [1604]" strokeweight="2pt">
+              <v:shape w14:anchorId="205EFE83" id="Cuadro de texto 15" o:spid="_x0000_s1031" type="#_x0000_t202" style="position:absolute;margin-left:-39.95pt;margin-top:191.95pt;width:184.2pt;height:41.85pt;z-index:251668480;visibility:visible;mso-wrap-style:square;mso-width-percent:0;mso-height-percent:0;mso-wrap-distance-left:9pt;mso-wrap-distance-top:0;mso-wrap-distance-right:9pt;mso-wrap-distance-bottom:0;mso-position-horizontal:absolute;mso-position-horizontal-relative:margin;mso-position-vertical:absolute;mso-position-vertical-relative:text;mso-width-percent:0;mso-height-percent:0;mso-width-relative:margin;mso-height-relative:margin;v-text-anchor:top" o:gfxdata="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" fillcolor="#a4063e [3204]" strokecolor="#51031e [1604]" strokeweight="2pt">
                 <v:textbox>
                   <w:txbxContent>
                     <w:p>
@@ -2411,7 +2734,7 @@
           </mc:Choice>
           <mc:Fallback>
             <w:pict>
-              <v:shape w14:anchorId="6159620D" id="Cuadro de texto 6" o:spid="_x0000_s1031" type="#_x0000_t202" style="position:absolute;margin-left:-29.1pt;margin-top:117.35pt;width:171.6pt;height:65.3pt;z-index:251660288;visibility:visible;mso-wrap-style:square;mso-width-percent:0;mso-height-percent:0;mso-wrap-distance-left:9pt;mso-wrap-distance-top:0;mso-wrap-distance-right:9pt;mso-wrap-distance-bottom:0;mso-position-horizontal:absolute;mso-position-horizontal-relative:text;mso-position-vertical:absolute;mso-position-vertical-relative:text;mso-width-percent:0;mso-height-percent:0;mso-width-relative:margin;mso-height-relative:margin;v-text-anchor:top" o:gfxdata="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" fillcolor="#a4063e [3204]" strokecolor="#51031e [1604]" strokeweight="2pt">
+              <v:shape w14:anchorId="6159620D" id="Cuadro de texto 6" o:spid="_x0000_s1032" type="#_x0000_t202" style="position:absolute;margin-left:-29.1pt;margin-top:117.35pt;width:171.6pt;height:65.3pt;z-index:251660288;visibility:visible;mso-wrap-style:square;mso-width-percent:0;mso-height-percent:0;mso-wrap-distance-left:9pt;mso-wrap-distance-top:0;mso-wrap-distance-right:9pt;mso-wrap-distance-bottom:0;mso-position-horizontal:absolute;mso-position-horizontal-relative:text;mso-position-vertical:absolute;mso-position-vertical-relative:text;mso-width-percent:0;mso-height-percent:0;mso-width-relative:margin;mso-height-relative:margin;v-text-anchor:top" o:gfxdata="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" fillcolor="#a4063e [3204]" strokecolor="#51031e [1604]" strokeweight="2pt">
                 <v:textbox>
                   <w:txbxContent>
                     <w:p>
@@ -15837,7 +16160,7 @@
               </mc:Choice>
               <mc:Fallback>
                 <w:pict>
-                  <v:rect w14:anchorId="181978B9" id="Rectangle 11" o:spid="_x0000_s1032" style="width:106.5pt;height:46.65pt;visibility:visible;mso-wrap-style:square;mso-left-percent:-10001;mso-top-percent:-10001;mso-position-horizontal:absolute;mso-position-horizontal-relative:char;mso-position-vertical:absolute;mso-position-vertical-relative:line;mso-left-percent:-10001;mso-top-percent:-10001;v-text-anchor:middle" o:gfxdata="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" fillcolor="#a4063e [3204]" stroked="f" strokeweight="2pt">
+                  <v:rect w14:anchorId="181978B9" id="Rectangle 11" o:spid="_x0000_s1033" style="width:106.5pt;height:46.65pt;visibility:visible;mso-wrap-style:square;mso-left-percent:-10001;mso-top-percent:-10001;mso-position-horizontal:absolute;mso-position-horizontal-relative:char;mso-position-vertical:absolute;mso-position-vertical-relative:line;mso-left-percent:-10001;mso-top-percent:-10001;v-text-anchor:middle" o:gfxdata="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" fillcolor="#a4063e [3204]" stroked="f" strokeweight="2pt">
                     <v:textbox>
                       <w:txbxContent>
                         <w:p>
@@ -16133,7 +16456,7 @@
         </mc:Choice>
         <mc:Fallback>
           <w:pict>
-            <v:rect w14:anchorId="3B5B74E7" id="_x0000_s1033" style="position:absolute;margin-left:0;margin-top:0;width:106.45pt;height:46.6pt;z-index:251658240;visibility:visible;mso-wrap-style:square;mso-wrap-distance-left:9pt;mso-wrap-distance-top:0;mso-wrap-distance-right:9pt;mso-wrap-distance-bottom:0;mso-position-horizontal:left;mso-position-horizontal-relative:page;mso-position-vertical:absolute;mso-position-vertical-relative:text;v-text-anchor:middle" o:gfxdata="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" fillcolor="#a4063e [3204]" stroked="f" strokeweight="2pt">
+            <v:rect w14:anchorId="3B5B74E7" id="_x0000_s1034" style="position:absolute;margin-left:0;margin-top:0;width:106.45pt;height:46.6pt;z-index:251658240;visibility:visible;mso-wrap-style:square;mso-wrap-distance-left:9pt;mso-wrap-distance-top:0;mso-wrap-distance-right:9pt;mso-wrap-distance-bottom:0;mso-position-horizontal:left;mso-position-horizontal-relative:page;mso-position-vertical:absolute;mso-position-vertical-relative:text;v-text-anchor:middle" o:gfxdata="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" fillcolor="#a4063e [3204]" stroked="f" strokeweight="2pt">
               <v:textbox>
                 <w:txbxContent>
                   <w:p>
@@ -22212,6 +22535,27 @@
       <w:shd w:val="clear" w:color="auto" w:fill="E1DFDD"/>
     </w:rPr>
   </w:style>
+  <w:style w:type="character" w:customStyle="1" w:styleId="Textodemarcadordeposicin">
+    <w:name w:val="Texto de marcador de posición"/>
+    <w:basedOn w:val="Fuentedeprrafopredeter"/>
+    <w:uiPriority w:val="99"/>
+    <w:semiHidden/>
+    <w:rsid w:val="000A1928"/>
+    <w:rPr>
+      <w:color w:val="808080"/>
+    </w:rPr>
+  </w:style>
+  <w:style w:type="character" w:styleId="Textoennegrita">
+    <w:name w:val="Strong"/>
+    <w:basedOn w:val="Fuentedeprrafopredeter"/>
+    <w:uiPriority w:val="22"/>
+    <w:qFormat/>
+    <w:rsid w:val="000A1928"/>
+    <w:rPr>
+      <w:b/>
+      <w:bCs/>
+    </w:rPr>
+  </w:style>
 </w:styles>
 </file>
 
@@ -22445,7 +22789,7 @@
 </file>
 
 <file path=customXml/itemProps1.xml><?xml version="1.0" encoding="utf-8"?>
-<ds:datastoreItem xmlns:ds="http://schemas.openxmlformats.org/officeDocument/2006/customXml" ds:itemID="{1E9A6295-41E4-4BF5-A192-7839AC8EB3BC}">
+<ds:datastoreItem xmlns:ds="http://schemas.openxmlformats.org/officeDocument/2006/customXml" ds:itemID="{3E9AA4D1-F43F-4198-A0C7-95310DBB119C}">
   <ds:schemaRefs>
     <ds:schemaRef ds:uri="http://schemas.openxmlformats.org/officeDocument/2006/bibliography"/>
   </ds:schemaRefs>

</xml_diff>